<commit_message>
Complete the header component and make it dynamic. Modified paths in constants/index.js and correct the paths
</commit_message>
<xml_diff>
--- a/doc/10Edit-profile-page.docx
+++ b/doc/10Edit-profile-page.docx
@@ -5,10 +5,10 @@
     <w:p>
       <w:r>
         <w:drawing>
-          <wp:inline distT="0" distB="0" distL="0" distR="0" wp14:anchorId="246D594D" wp14:editId="3606CF7B">
-            <wp:extent cx="5943600" cy="3343275"/>
-            <wp:effectExtent l="0" t="0" r="0" b="9525"/>
-            <wp:docPr id="1525052676" name="Picture 1" descr="A screen shot of a computer program&#10;&#10;Description automatically generated"/>
+          <wp:inline distT="0" distB="0" distL="0" distR="0" wp14:anchorId="1BB12D66" wp14:editId="0E79CBFA">
+            <wp:extent cx="5943600" cy="1844040"/>
+            <wp:effectExtent l="0" t="0" r="0" b="3810"/>
+            <wp:docPr id="979327763" name="Picture 1" descr="A computer code on a blue background&#10;&#10;Description automatically generated"/>
             <wp:cNvGraphicFramePr>
               <a:graphicFrameLocks xmlns:a="http://schemas.openxmlformats.org/drawingml/2006/main" noChangeAspect="1"/>
             </wp:cNvGraphicFramePr>
@@ -16,7 +16,7 @@
               <a:graphicData uri="http://schemas.openxmlformats.org/drawingml/2006/picture">
                 <pic:pic xmlns:pic="http://schemas.openxmlformats.org/drawingml/2006/picture">
                   <pic:nvPicPr>
-                    <pic:cNvPr id="1525052676" name="Picture 1" descr="A screen shot of a computer program&#10;&#10;Description automatically generated"/>
+                    <pic:cNvPr id="979327763" name="Picture 1" descr="A computer code on a blue background&#10;&#10;Description automatically generated"/>
                     <pic:cNvPicPr/>
                   </pic:nvPicPr>
                   <pic:blipFill>
@@ -28,7 +28,7 @@
                   <pic:spPr>
                     <a:xfrm>
                       <a:off x="0" y="0"/>
-                      <a:ext cx="5943600" cy="3343275"/>
+                      <a:ext cx="5943600" cy="1844040"/>
                     </a:xfrm>
                     <a:prstGeom prst="rect">
                       <a:avLst/>
@@ -43,6 +43,9 @@
     </w:p>
     <w:p>
       <w:r>
+        <w:rPr>
+          <w:noProof/>
+        </w:rPr>
         <w:drawing>
           <wp:inline distT="0" distB="0" distL="0" distR="0" wp14:anchorId="642D2CA9" wp14:editId="5109EA9A">
             <wp:extent cx="5943600" cy="3343275"/>
@@ -83,6 +86,9 @@
     <w:p/>
     <w:p>
       <w:r>
+        <w:rPr>
+          <w:noProof/>
+        </w:rPr>
         <w:lastRenderedPageBreak/>
         <w:drawing>
           <wp:inline distT="0" distB="0" distL="0" distR="0" wp14:anchorId="0B57B7BE" wp14:editId="0DD1F82A">
@@ -123,6 +129,9 @@
     </w:p>
     <w:p>
       <w:r>
+        <w:rPr>
+          <w:noProof/>
+        </w:rPr>
         <w:drawing>
           <wp:inline distT="0" distB="0" distL="0" distR="0" wp14:anchorId="72D3862B" wp14:editId="5B52191A">
             <wp:extent cx="5943600" cy="3343275"/>
@@ -162,6 +171,9 @@
     </w:p>
     <w:p>
       <w:r>
+        <w:rPr>
+          <w:noProof/>
+        </w:rPr>
         <w:drawing>
           <wp:inline distT="0" distB="0" distL="0" distR="0" wp14:anchorId="732C080F" wp14:editId="0EE45BB1">
             <wp:extent cx="5943600" cy="927100"/>
@@ -201,6 +213,9 @@
     </w:p>
     <w:p>
       <w:r>
+        <w:rPr>
+          <w:noProof/>
+        </w:rPr>
         <w:lastRenderedPageBreak/>
         <w:drawing>
           <wp:inline distT="0" distB="0" distL="0" distR="0" wp14:anchorId="6900B3D6" wp14:editId="2CE152C8">
@@ -241,6 +256,9 @@
     </w:p>
     <w:p>
       <w:r>
+        <w:rPr>
+          <w:noProof/>
+        </w:rPr>
         <w:drawing>
           <wp:inline distT="0" distB="0" distL="0" distR="0" wp14:anchorId="770B7C07" wp14:editId="698C0549">
             <wp:extent cx="5943600" cy="3343275"/>
@@ -280,6 +298,9 @@
     </w:p>
     <w:p>
       <w:r>
+        <w:rPr>
+          <w:noProof/>
+        </w:rPr>
         <w:lastRenderedPageBreak/>
         <w:drawing>
           <wp:inline distT="0" distB="0" distL="0" distR="0" wp14:anchorId="2A864A45" wp14:editId="546FCE26">
@@ -320,6 +341,9 @@
     </w:p>
     <w:p>
       <w:r>
+        <w:rPr>
+          <w:noProof/>
+        </w:rPr>
         <w:drawing>
           <wp:inline distT="0" distB="0" distL="0" distR="0" wp14:anchorId="02A09E16" wp14:editId="190CF75B">
             <wp:extent cx="5943600" cy="3343275"/>
@@ -359,6 +383,9 @@
     </w:p>
     <w:p>
       <w:r>
+        <w:rPr>
+          <w:noProof/>
+        </w:rPr>
         <w:lastRenderedPageBreak/>
         <w:drawing>
           <wp:inline distT="0" distB="0" distL="0" distR="0" wp14:anchorId="3BE555DD" wp14:editId="79EB4F1F">
@@ -399,6 +426,9 @@
     </w:p>
     <w:p>
       <w:r>
+        <w:rPr>
+          <w:noProof/>
+        </w:rPr>
         <w:drawing>
           <wp:inline distT="0" distB="0" distL="0" distR="0" wp14:anchorId="07AD5DBD" wp14:editId="2F942EA4">
             <wp:extent cx="5943600" cy="3343275"/>
@@ -438,6 +468,9 @@
     </w:p>
     <w:p>
       <w:r>
+        <w:rPr>
+          <w:noProof/>
+        </w:rPr>
         <w:lastRenderedPageBreak/>
         <w:drawing>
           <wp:inline distT="0" distB="0" distL="0" distR="0" wp14:anchorId="51D66BD9" wp14:editId="03A40D16">

</xml_diff>